<commit_message>
solo falta los métodos solve y simulated que ya tiene las clases escritas en cityofheroes(se cambio la retrospectiva)
</commit_message>
<xml_diff>
--- a/proyecto cityOfHeroes (final)/Proyecto cityOfHeroes David Vargas Y David Otalora.docx
+++ b/proyecto cityOfHeroes (final)/Proyecto cityOfHeroes David Vargas Y David Otalora.docx
@@ -14,12 +14,15 @@
           <w:iCs/>
           <w:sz w:val="20"/>
           <w:szCs w:val="20"/>
-        </w:rPr>
-      </w:pPr>
-      <w:r>
+          <w:lang w:val="es-ES"/>
+        </w:rPr>
+      </w:pPr>
+      <w:r>
+        <w:rPr>
+          <w:lang w:val="es-ES"/>
+        </w:rPr>
         <w:t xml:space="preserve">Proyecto </w:t>
       </w:r>
-      <w:proofErr w:type="spellStart"/>
       <w:r>
         <w:rPr>
           <w:rFonts w:ascii="DejaVuSans" w:hAnsi="DejaVuSans"/>
@@ -29,21 +32,9 @@
           <w:iCs/>
           <w:sz w:val="20"/>
           <w:szCs w:val="20"/>
-        </w:rPr>
-        <w:t>cityOfHeroes</w:t>
-      </w:r>
-      <w:proofErr w:type="spellEnd"/>
-      <w:r>
-        <w:rPr>
-          <w:rFonts w:ascii="DejaVuSans" w:hAnsi="DejaVuSans"/>
-          <w:b/>
-          <w:bCs/>
-          <w:i/>
-          <w:iCs/>
-          <w:sz w:val="20"/>
-          <w:szCs w:val="20"/>
-        </w:rPr>
-        <w:t xml:space="preserve"> </w:t>
+          <w:lang w:val="es-ES"/>
+        </w:rPr>
+        <w:t xml:space="preserve">cityOfHeroes </w:t>
       </w:r>
     </w:p>
     <w:p>
@@ -70,9 +61,8 @@
           <w:szCs w:val="20"/>
           <w:lang w:val="es-ES"/>
         </w:rPr>
-        <w:t xml:space="preserve">Nombres: David </w:t>
-      </w:r>
-      <w:proofErr w:type="spellStart"/>
+        <w:t xml:space="preserve">Nombres: David Andres </w:t>
+      </w:r>
       <w:r>
         <w:rPr>
           <w:rFonts w:ascii="DejaVuSans" w:hAnsi="DejaVuSans"/>
@@ -83,47 +73,8 @@
           <w:szCs w:val="20"/>
           <w:lang w:val="es-ES"/>
         </w:rPr>
-        <w:t>Andres</w:t>
-      </w:r>
-      <w:proofErr w:type="spellEnd"/>
-      <w:r>
-        <w:rPr>
-          <w:rFonts w:ascii="DejaVuSans" w:hAnsi="DejaVuSans"/>
-          <w:b/>
-          <w:bCs/>
-          <w:iCs/>
-          <w:sz w:val="20"/>
-          <w:szCs w:val="20"/>
-          <w:lang w:val="es-ES"/>
-        </w:rPr>
-        <w:t xml:space="preserve"> </w:t>
-      </w:r>
-      <w:r>
-        <w:rPr>
-          <w:rFonts w:ascii="DejaVuSans" w:hAnsi="DejaVuSans"/>
-          <w:b/>
-          <w:bCs/>
-          <w:iCs/>
-          <w:sz w:val="20"/>
-          <w:szCs w:val="20"/>
-          <w:lang w:val="es-ES"/>
-        </w:rPr>
-        <w:t xml:space="preserve">Vargas </w:t>
-      </w:r>
-      <w:proofErr w:type="spellStart"/>
-      <w:r>
-        <w:rPr>
-          <w:rFonts w:ascii="DejaVuSans" w:hAnsi="DejaVuSans"/>
-          <w:b/>
-          <w:bCs/>
-          <w:iCs/>
-          <w:sz w:val="20"/>
-          <w:szCs w:val="20"/>
-          <w:lang w:val="es-ES"/>
-        </w:rPr>
-        <w:t>Leon</w:t>
-      </w:r>
-      <w:proofErr w:type="spellEnd"/>
+        <w:t>Vargas Leon</w:t>
+      </w:r>
     </w:p>
     <w:p>
       <w:pPr>
@@ -157,8 +108,51 @@
         </w:rPr>
         <w:t xml:space="preserve">etrospectiva. </w:t>
       </w:r>
+    </w:p>
+    <w:p>
+      <w:pPr>
+        <w:pStyle w:val="NormalWeb"/>
+        <w:shd w:val="clear" w:color="auto" w:fill="FFFFFF"/>
+        <w:jc w:val="both"/>
+        <w:rPr>
+          <w:rFonts w:ascii="Arial" w:hAnsi="Arial" w:cs="Arial"/>
+          <w:lang w:val="es-ES"/>
+        </w:rPr>
+      </w:pPr>
+      <w:r>
+        <w:rPr>
+          <w:rFonts w:ascii="Arial" w:hAnsi="Arial" w:cs="Arial"/>
+          <w:lang w:val="es-ES"/>
+        </w:rPr>
+        <w:t xml:space="preserve">¿Cuáles fueron los mini-ciclos definidos? Justifíquenlos. </w:t>
+      </w:r>
+    </w:p>
+    <w:p>
+      <w:pPr>
+        <w:pStyle w:val="NormalWeb"/>
+        <w:shd w:val="clear" w:color="auto" w:fill="FFFFFF"/>
+        <w:jc w:val="both"/>
+        <w:rPr>
+          <w:rFonts w:ascii="Arial" w:hAnsi="Arial" w:cs="Arial"/>
+          <w:lang w:val="es-ES"/>
+        </w:rPr>
+      </w:pPr>
+      <w:r>
+        <w:rPr>
+          <w:rFonts w:ascii="Arial" w:hAnsi="Arial" w:cs="Arial"/>
+          <w:lang w:val="es-ES"/>
+        </w:rPr>
+        <w:t>Él método solve</w:t>
+      </w:r>
       <w:bookmarkStart w:id="0" w:name="_GoBack"/>
       <w:bookmarkEnd w:id="0"/>
+      <w:r>
+        <w:rPr>
+          <w:rFonts w:ascii="Arial" w:hAnsi="Arial" w:cs="Arial"/>
+          <w:lang w:val="es-ES"/>
+        </w:rPr>
+        <w:t xml:space="preserve"> y simulated, ya que son parte del ciclo 3</w:t>
+      </w:r>
     </w:p>
     <w:p>
       <w:pPr>
@@ -175,39 +169,7 @@
           <w:rFonts w:ascii="Arial" w:hAnsi="Arial" w:cs="Arial"/>
           <w:lang w:val="es-ES"/>
         </w:rPr>
-        <w:t>¿</w:t>
-      </w:r>
-      <w:proofErr w:type="spellStart"/>
-      <w:r>
-        <w:rPr>
-          <w:rFonts w:ascii="Arial" w:hAnsi="Arial" w:cs="Arial"/>
-          <w:lang w:val="es-ES"/>
-        </w:rPr>
-        <w:t>Cuáles</w:t>
-      </w:r>
-      <w:proofErr w:type="spellEnd"/>
-      <w:r>
-        <w:rPr>
-          <w:rFonts w:ascii="Arial" w:hAnsi="Arial" w:cs="Arial"/>
-          <w:lang w:val="es-ES"/>
-        </w:rPr>
-        <w:t xml:space="preserve"> fueron los mini-ciclos definidos? </w:t>
-      </w:r>
-      <w:proofErr w:type="spellStart"/>
-      <w:r>
-        <w:rPr>
-          <w:rFonts w:ascii="Arial" w:hAnsi="Arial" w:cs="Arial"/>
-          <w:lang w:val="es-ES"/>
-        </w:rPr>
-        <w:t>Justifíquenlos</w:t>
-      </w:r>
-      <w:proofErr w:type="spellEnd"/>
-      <w:r>
-        <w:rPr>
-          <w:rFonts w:ascii="Arial" w:hAnsi="Arial" w:cs="Arial"/>
-          <w:lang w:val="es-ES"/>
-        </w:rPr>
-        <w:t xml:space="preserve">. </w:t>
+        <w:t xml:space="preserve">¿Cuál es el estado actual del laboratorio en términos de mini-ciclos? ¿por qué? </w:t>
       </w:r>
     </w:p>
     <w:p>
@@ -225,46 +187,7 @@
           <w:rFonts w:ascii="Arial" w:hAnsi="Arial" w:cs="Arial"/>
           <w:lang w:val="es-ES"/>
         </w:rPr>
-        <w:t xml:space="preserve">La creación de los </w:t>
-      </w:r>
-      <w:proofErr w:type="spellStart"/>
-      <w:r>
-        <w:rPr>
-          <w:rFonts w:ascii="Arial" w:hAnsi="Arial" w:cs="Arial"/>
-          <w:lang w:val="es-ES"/>
-        </w:rPr>
-        <w:t>edificos</w:t>
-      </w:r>
-      <w:proofErr w:type="spellEnd"/>
-      <w:r>
-        <w:rPr>
-          <w:rFonts w:ascii="Arial" w:hAnsi="Arial" w:cs="Arial"/>
-          <w:lang w:val="es-ES"/>
-        </w:rPr>
-        <w:t xml:space="preserve"> junto con los héroes</w:t>
-      </w:r>
-      <w:r>
-        <w:rPr>
-          <w:rFonts w:ascii="Arial" w:hAnsi="Arial" w:cs="Arial"/>
-          <w:lang w:val="es-ES"/>
-        </w:rPr>
-        <w:t xml:space="preserve"> y los saltos </w:t>
-      </w:r>
-      <w:proofErr w:type="spellStart"/>
-      <w:r>
-        <w:rPr>
-          <w:rFonts w:ascii="Arial" w:hAnsi="Arial" w:cs="Arial"/>
-          <w:lang w:val="es-ES"/>
-        </w:rPr>
-        <w:t>parabolicos</w:t>
-      </w:r>
-      <w:proofErr w:type="spellEnd"/>
-      <w:r>
-        <w:rPr>
-          <w:rFonts w:ascii="Arial" w:hAnsi="Arial" w:cs="Arial"/>
-          <w:lang w:val="es-ES"/>
-        </w:rPr>
-        <w:t xml:space="preserve"> de los héroes. Estos fueron definidos como mini-ciclo, porque son parte importante de la simulación.</w:t>
+        <w:t>Practicamnete completo con todos los métodos diseñados para implemetar.</w:t>
       </w:r>
     </w:p>
     <w:p>
@@ -282,39 +205,7 @@
           <w:rFonts w:ascii="Arial" w:hAnsi="Arial" w:cs="Arial"/>
           <w:lang w:val="es-ES"/>
         </w:rPr>
-        <w:t>¿</w:t>
-      </w:r>
-      <w:proofErr w:type="spellStart"/>
-      <w:r>
-        <w:rPr>
-          <w:rFonts w:ascii="Arial" w:hAnsi="Arial" w:cs="Arial"/>
-          <w:lang w:val="es-ES"/>
-        </w:rPr>
-        <w:t>Cuál</w:t>
-      </w:r>
-      <w:proofErr w:type="spellEnd"/>
-      <w:r>
-        <w:rPr>
-          <w:rFonts w:ascii="Arial" w:hAnsi="Arial" w:cs="Arial"/>
-          <w:lang w:val="es-ES"/>
-        </w:rPr>
-        <w:t xml:space="preserve"> es el estado actual del laboratorio en </w:t>
-      </w:r>
-      <w:proofErr w:type="spellStart"/>
-      <w:r>
-        <w:rPr>
-          <w:rFonts w:ascii="Arial" w:hAnsi="Arial" w:cs="Arial"/>
-          <w:lang w:val="es-ES"/>
-        </w:rPr>
-        <w:t>términos</w:t>
-      </w:r>
-      <w:proofErr w:type="spellEnd"/>
-      <w:r>
-        <w:rPr>
-          <w:rFonts w:ascii="Arial" w:hAnsi="Arial" w:cs="Arial"/>
-          <w:lang w:val="es-ES"/>
-        </w:rPr>
-        <w:t xml:space="preserve"> de mini-ciclos? ¿por qué? </w:t>
+        <w:t xml:space="preserve">¿Cuál fue el tiempo total invertido en el laboratorio por cada uno de ustedes? (Horas/Hombre) </w:t>
       </w:r>
     </w:p>
     <w:p>
@@ -332,7 +223,21 @@
           <w:rFonts w:ascii="Arial" w:hAnsi="Arial" w:cs="Arial"/>
           <w:lang w:val="es-ES"/>
         </w:rPr>
-        <w:t xml:space="preserve">Incompleto. Porque falto la implementación del daño de los héroes junto con las interacciones con edificios. Esto por tema de tiempo. </w:t>
+        <w:t>David Vargas 1</w:t>
+      </w:r>
+      <w:r>
+        <w:rPr>
+          <w:rFonts w:ascii="Arial" w:hAnsi="Arial" w:cs="Arial"/>
+          <w:lang w:val="es-ES"/>
+        </w:rPr>
+        <w:t>6</w:t>
+      </w:r>
+      <w:r>
+        <w:rPr>
+          <w:rFonts w:ascii="Arial" w:hAnsi="Arial" w:cs="Arial"/>
+          <w:lang w:val="es-ES"/>
+        </w:rPr>
+        <w:t xml:space="preserve"> horas.</w:t>
       </w:r>
     </w:p>
     <w:p>
@@ -350,23 +255,35 @@
           <w:rFonts w:ascii="Arial" w:hAnsi="Arial" w:cs="Arial"/>
           <w:lang w:val="es-ES"/>
         </w:rPr>
-        <w:t>¿</w:t>
-      </w:r>
-      <w:proofErr w:type="spellStart"/>
-      <w:r>
-        <w:rPr>
-          <w:rFonts w:ascii="Arial" w:hAnsi="Arial" w:cs="Arial"/>
-          <w:lang w:val="es-ES"/>
-        </w:rPr>
-        <w:t>Cuál</w:t>
-      </w:r>
-      <w:proofErr w:type="spellEnd"/>
-      <w:r>
-        <w:rPr>
-          <w:rFonts w:ascii="Arial" w:hAnsi="Arial" w:cs="Arial"/>
-          <w:lang w:val="es-ES"/>
-        </w:rPr>
-        <w:t xml:space="preserve"> fue el tiempo total invertido en el laboratorio por cada uno de ustedes? (Horas/Hombre) </w:t>
+        <w:t xml:space="preserve">David </w:t>
+      </w:r>
+      <w:r>
+        <w:rPr>
+          <w:rFonts w:ascii="Arial" w:hAnsi="Arial" w:cs="Arial"/>
+          <w:lang w:val="es-ES"/>
+        </w:rPr>
+        <w:t>Otálora</w:t>
+      </w:r>
+      <w:r>
+        <w:rPr>
+          <w:rFonts w:ascii="Arial" w:hAnsi="Arial" w:cs="Arial"/>
+          <w:lang w:val="es-ES"/>
+        </w:rPr>
+        <w:t xml:space="preserve">  1</w:t>
+      </w:r>
+      <w:r>
+        <w:rPr>
+          <w:rFonts w:ascii="Arial" w:hAnsi="Arial" w:cs="Arial"/>
+          <w:lang w:val="es-ES"/>
+        </w:rPr>
+        <w:t>8</w:t>
+      </w:r>
+      <w:r>
+        <w:rPr>
+          <w:rFonts w:ascii="Arial" w:hAnsi="Arial" w:cs="Arial"/>
+          <w:lang w:val="es-ES"/>
+        </w:rPr>
+        <w:t xml:space="preserve"> horas.</w:t>
       </w:r>
     </w:p>
     <w:p>
@@ -384,7 +301,7 @@
           <w:rFonts w:ascii="Arial" w:hAnsi="Arial" w:cs="Arial"/>
           <w:lang w:val="es-ES"/>
         </w:rPr>
-        <w:t>David Vargas 10 horas.</w:t>
+        <w:t xml:space="preserve">¿Cuál consideran fue el mayor logro? ¿Por qué? </w:t>
       </w:r>
     </w:p>
     <w:p>
@@ -402,21 +319,35 @@
           <w:rFonts w:ascii="Arial" w:hAnsi="Arial" w:cs="Arial"/>
           <w:lang w:val="es-ES"/>
         </w:rPr>
-        <w:t xml:space="preserve">David </w:t>
-      </w:r>
-      <w:r>
-        <w:rPr>
-          <w:rFonts w:ascii="Arial" w:hAnsi="Arial" w:cs="Arial"/>
-          <w:lang w:val="es-ES"/>
-        </w:rPr>
-        <w:t>Otálora</w:t>
-      </w:r>
-      <w:r>
-        <w:rPr>
-          <w:rFonts w:ascii="Arial" w:hAnsi="Arial" w:cs="Arial"/>
-          <w:lang w:val="es-ES"/>
-        </w:rPr>
-        <w:t xml:space="preserve">  11 horas.</w:t>
+        <w:t xml:space="preserve">Terminar todos los </w:t>
+      </w:r>
+      <w:r>
+        <w:rPr>
+          <w:rFonts w:ascii="Arial" w:hAnsi="Arial" w:cs="Arial"/>
+          <w:lang w:val="es-ES"/>
+        </w:rPr>
+        <w:t>diagramas</w:t>
+      </w:r>
+      <w:r>
+        <w:rPr>
+          <w:rFonts w:ascii="Arial" w:hAnsi="Arial" w:cs="Arial"/>
+          <w:lang w:val="es-ES"/>
+        </w:rPr>
+        <w:t xml:space="preserve"> de </w:t>
+      </w:r>
+      <w:r>
+        <w:rPr>
+          <w:rFonts w:ascii="Arial" w:hAnsi="Arial" w:cs="Arial"/>
+          <w:lang w:val="es-ES"/>
+        </w:rPr>
+        <w:t>secuencia</w:t>
+      </w:r>
+      <w:r>
+        <w:rPr>
+          <w:rFonts w:ascii="Arial" w:hAnsi="Arial" w:cs="Arial"/>
+          <w:lang w:val="es-ES"/>
+        </w:rPr>
+        <w:t>, implementar todos los métodos y sobre todo desarrollar la arena.</w:t>
       </w:r>
     </w:p>
     <w:p>
@@ -434,23 +365,7 @@
           <w:rFonts w:ascii="Arial" w:hAnsi="Arial" w:cs="Arial"/>
           <w:lang w:val="es-ES"/>
         </w:rPr>
-        <w:t>¿</w:t>
-      </w:r>
-      <w:proofErr w:type="spellStart"/>
-      <w:r>
-        <w:rPr>
-          <w:rFonts w:ascii="Arial" w:hAnsi="Arial" w:cs="Arial"/>
-          <w:lang w:val="es-ES"/>
-        </w:rPr>
-        <w:t>Cuál</w:t>
-      </w:r>
-      <w:proofErr w:type="spellEnd"/>
-      <w:r>
-        <w:rPr>
-          <w:rFonts w:ascii="Arial" w:hAnsi="Arial" w:cs="Arial"/>
-          <w:lang w:val="es-ES"/>
-        </w:rPr>
-        <w:t xml:space="preserve"> consideran fue el mayor logro? ¿Por qué? </w:t>
+        <w:t xml:space="preserve">¿Cuál consideran que fue el mayor problema técnico? ¿Qué hicieron para resolverlo? </w:t>
       </w:r>
     </w:p>
     <w:p>
@@ -468,37 +383,14 @@
           <w:rFonts w:ascii="Arial" w:hAnsi="Arial" w:cs="Arial"/>
           <w:lang w:val="es-ES"/>
         </w:rPr>
-        <w:t xml:space="preserve">Realizar él movimiento parabólico del héroe, por temas del uso </w:t>
-      </w:r>
-      <w:proofErr w:type="spellStart"/>
-      <w:r>
-        <w:rPr>
-          <w:rFonts w:ascii="Arial" w:hAnsi="Arial" w:cs="Arial"/>
-          <w:lang w:val="es-ES"/>
-        </w:rPr>
-        <w:t>teorico</w:t>
-      </w:r>
-      <w:proofErr w:type="spellEnd"/>
-      <w:r>
-        <w:rPr>
-          <w:rFonts w:ascii="Arial" w:hAnsi="Arial" w:cs="Arial"/>
-          <w:lang w:val="es-ES"/>
-        </w:rPr>
-        <w:t xml:space="preserve"> físico y manejo de co</w:t>
-      </w:r>
-      <w:r>
-        <w:rPr>
-          <w:rFonts w:ascii="Arial" w:hAnsi="Arial" w:cs="Arial"/>
-          <w:lang w:val="es-ES"/>
-        </w:rPr>
-        <w:t>o</w:t>
-      </w:r>
-      <w:r>
-        <w:rPr>
-          <w:rFonts w:ascii="Arial" w:hAnsi="Arial" w:cs="Arial"/>
-          <w:lang w:val="es-ES"/>
-        </w:rPr>
-        <w:t>rdenadas.</w:t>
+        <w:t>Los jumps, ya que no saltaba un herore después de un jump o un issafejump</w:t>
+      </w:r>
+      <w:r>
+        <w:rPr>
+          <w:rFonts w:ascii="Arial" w:hAnsi="Arial" w:cs="Arial"/>
+          <w:lang w:val="es-ES"/>
+        </w:rPr>
+        <w:t>, junto con las ecuaciones asignadas para la arena.</w:t>
       </w:r>
     </w:p>
     <w:p>
@@ -516,39 +408,7 @@
           <w:rFonts w:ascii="Arial" w:hAnsi="Arial" w:cs="Arial"/>
           <w:lang w:val="es-ES"/>
         </w:rPr>
-        <w:t>¿</w:t>
-      </w:r>
-      <w:proofErr w:type="spellStart"/>
-      <w:r>
-        <w:rPr>
-          <w:rFonts w:ascii="Arial" w:hAnsi="Arial" w:cs="Arial"/>
-          <w:lang w:val="es-ES"/>
-        </w:rPr>
-        <w:t>Cuál</w:t>
-      </w:r>
-      <w:proofErr w:type="spellEnd"/>
-      <w:r>
-        <w:rPr>
-          <w:rFonts w:ascii="Arial" w:hAnsi="Arial" w:cs="Arial"/>
-          <w:lang w:val="es-ES"/>
-        </w:rPr>
-        <w:t xml:space="preserve"> consideran que fue el mayor problema </w:t>
-      </w:r>
-      <w:proofErr w:type="spellStart"/>
-      <w:r>
-        <w:rPr>
-          <w:rFonts w:ascii="Arial" w:hAnsi="Arial" w:cs="Arial"/>
-          <w:lang w:val="es-ES"/>
-        </w:rPr>
-        <w:t>técnico</w:t>
-      </w:r>
-      <w:proofErr w:type="spellEnd"/>
-      <w:r>
-        <w:rPr>
-          <w:rFonts w:ascii="Arial" w:hAnsi="Arial" w:cs="Arial"/>
-          <w:lang w:val="es-ES"/>
-        </w:rPr>
-        <w:t xml:space="preserve">? ¿Qué hicieron para resolverlo? </w:t>
+        <w:t xml:space="preserve">¿Qué hicieron bien como equipo? ¿Qué se comprometen a hacer para mejorar los resultados? </w:t>
       </w:r>
     </w:p>
     <w:p>
@@ -566,85 +426,7 @@
           <w:rFonts w:ascii="Arial" w:hAnsi="Arial" w:cs="Arial"/>
           <w:lang w:val="es-ES"/>
         </w:rPr>
-        <w:t xml:space="preserve">La relación entre algunos objetos como él tema de ubicar él héroe en él edifico correcto. La solución fue </w:t>
-      </w:r>
-      <w:r>
-        <w:rPr>
-          <w:rFonts w:ascii="Arial" w:hAnsi="Arial" w:cs="Arial"/>
-          <w:lang w:val="es-ES"/>
-        </w:rPr>
-        <w:t>manejar</w:t>
-      </w:r>
-      <w:r>
-        <w:rPr>
-          <w:rFonts w:ascii="Arial" w:hAnsi="Arial" w:cs="Arial"/>
-          <w:lang w:val="es-ES"/>
-        </w:rPr>
-        <w:t xml:space="preserve"> diccionarios guardando la posición de x edifico junto con su altura. </w:t>
-      </w:r>
-    </w:p>
-    <w:p>
-      <w:pPr>
-        <w:pStyle w:val="NormalWeb"/>
-        <w:shd w:val="clear" w:color="auto" w:fill="FFFFFF"/>
-        <w:jc w:val="both"/>
-        <w:rPr>
-          <w:rFonts w:ascii="Arial" w:hAnsi="Arial" w:cs="Arial"/>
-          <w:lang w:val="es-ES"/>
-        </w:rPr>
-      </w:pPr>
-      <w:r>
-        <w:rPr>
-          <w:rFonts w:ascii="Arial" w:hAnsi="Arial" w:cs="Arial"/>
-          <w:lang w:val="es-ES"/>
-        </w:rPr>
-        <w:t xml:space="preserve">¿Qué hicieron bien como equipo? ¿Qué se comprometen a hacer para mejorar los resultados? </w:t>
-      </w:r>
-    </w:p>
-    <w:p>
-      <w:pPr>
-        <w:pStyle w:val="NormalWeb"/>
-        <w:shd w:val="clear" w:color="auto" w:fill="FFFFFF"/>
-        <w:jc w:val="both"/>
-        <w:rPr>
-          <w:rFonts w:ascii="Arial" w:hAnsi="Arial" w:cs="Arial"/>
-          <w:lang w:val="es-ES"/>
-        </w:rPr>
-      </w:pPr>
-      <w:r>
-        <w:rPr>
-          <w:rFonts w:ascii="Arial" w:hAnsi="Arial" w:cs="Arial"/>
-          <w:lang w:val="es-ES"/>
-        </w:rPr>
-        <w:t xml:space="preserve">Trabajar </w:t>
-      </w:r>
-      <w:r>
-        <w:rPr>
-          <w:rFonts w:ascii="Arial" w:hAnsi="Arial" w:cs="Arial"/>
-          <w:lang w:val="es-ES"/>
-        </w:rPr>
-        <w:t xml:space="preserve">ha </w:t>
-      </w:r>
-      <w:r>
-        <w:rPr>
-          <w:rFonts w:ascii="Arial" w:hAnsi="Arial" w:cs="Arial"/>
-          <w:lang w:val="es-ES"/>
-        </w:rPr>
-        <w:t>par y en ciertas partes dividirnos él trabajo</w:t>
-      </w:r>
-      <w:r>
-        <w:rPr>
-          <w:rFonts w:ascii="Arial" w:hAnsi="Arial" w:cs="Arial"/>
-          <w:lang w:val="es-ES"/>
-        </w:rPr>
-        <w:t xml:space="preserve"> para tratar de rendir mas él ti</w:t>
-      </w:r>
-      <w:r>
-        <w:rPr>
-          <w:rFonts w:ascii="Arial" w:hAnsi="Arial" w:cs="Arial"/>
-          <w:lang w:val="es-ES"/>
-        </w:rPr>
-        <w:t>empo</w:t>
+        <w:t>Implementar un jump en él mismo código de los jumps, para que en las pruebas si funcionaran. Y las ecuaciones de física, preguntarle ha gente que sabe bien del tema</w:t>
       </w:r>
       <w:r>
         <w:rPr>
@@ -660,7 +442,6 @@
         <w:spacing w:before="100" w:beforeAutospacing="1" w:after="100" w:afterAutospacing="1"/>
         <w:rPr>
           <w:rFonts w:ascii="Times New Roman" w:eastAsia="Times New Roman" w:hAnsi="Times New Roman" w:cs="Times New Roman"/>
-          <w:lang w:val="en-US"/>
         </w:rPr>
       </w:pPr>
     </w:p>
@@ -672,6 +453,7 @@
           <w:rFonts w:ascii="Arial" w:hAnsi="Arial" w:cs="Arial"/>
           <w:b/>
           <w:bCs/>
+          <w:lang w:val="es-ES"/>
         </w:rPr>
       </w:pPr>
     </w:p>
@@ -936,7 +718,7 @@
     </w:rPrDefault>
     <w:pPrDefault/>
   </w:docDefaults>
-  <w:latentStyles w:defLockedState="0" w:defUIPriority="99" w:defSemiHidden="0" w:defUnhideWhenUsed="0" w:defQFormat="0" w:count="375">
+  <w:latentStyles w:defLockedState="0" w:defUIPriority="99" w:defSemiHidden="0" w:defUnhideWhenUsed="0" w:defQFormat="0" w:count="376">
     <w:lsdException w:name="Normal" w:uiPriority="0" w:qFormat="1"/>
     <w:lsdException w:name="heading 1" w:uiPriority="9" w:qFormat="1"/>
     <w:lsdException w:name="heading 2" w:semiHidden="1" w:uiPriority="9" w:unhideWhenUsed="1" w:qFormat="1"/>
@@ -1042,7 +824,6 @@
     <w:lsdException w:name="HTML Sample" w:semiHidden="1" w:unhideWhenUsed="1"/>
     <w:lsdException w:name="HTML Typewriter" w:semiHidden="1" w:unhideWhenUsed="1"/>
     <w:lsdException w:name="HTML Variable" w:semiHidden="1" w:unhideWhenUsed="1"/>
-    <w:lsdException w:name="Normal Table" w:semiHidden="1" w:unhideWhenUsed="1"/>
     <w:lsdException w:name="annotation subject" w:semiHidden="1" w:unhideWhenUsed="1"/>
     <w:lsdException w:name="No List" w:semiHidden="1" w:unhideWhenUsed="1"/>
     <w:lsdException w:name="Outline List 1" w:semiHidden="1" w:unhideWhenUsed="1"/>
@@ -1089,10 +870,8 @@
     <w:lsdException w:name="Table Subtle 2" w:semiHidden="1" w:unhideWhenUsed="1"/>
     <w:lsdException w:name="Table Web 1" w:semiHidden="1" w:unhideWhenUsed="1"/>
     <w:lsdException w:name="Table Web 2" w:semiHidden="1" w:unhideWhenUsed="1"/>
-    <w:lsdException w:name="Table Web 3" w:semiHidden="1" w:unhideWhenUsed="1"/>
     <w:lsdException w:name="Balloon Text" w:semiHidden="1" w:unhideWhenUsed="1"/>
     <w:lsdException w:name="Table Grid" w:uiPriority="39"/>
-    <w:lsdException w:name="Table Theme" w:semiHidden="1" w:unhideWhenUsed="1"/>
     <w:lsdException w:name="Placeholder Text" w:semiHidden="1"/>
     <w:lsdException w:name="No Spacing" w:uiPriority="1" w:qFormat="1"/>
     <w:lsdException w:name="Light Shading" w:uiPriority="60"/>
@@ -1310,6 +1089,7 @@
     <w:lsdException w:name="List Table 7 Colorful Accent 6" w:uiPriority="52"/>
     <w:lsdException w:name="Mention" w:semiHidden="1" w:unhideWhenUsed="1"/>
     <w:lsdException w:name="Smart Hyperlink" w:semiHidden="1" w:unhideWhenUsed="1"/>
+    <w:lsdException w:name="Smart Link" w:semiHidden="1" w:unhideWhenUsed="1"/>
   </w:latentStyles>
   <w:style w:type="paragraph" w:default="1" w:styleId="Normal">
     <w:name w:val="Normal"/>

</xml_diff>